<commit_message>
0.9.9: redesigned patient memo feature
</commit_message>
<xml_diff>
--- a/documentations/v2 APIs/Doctor_AI_Assistant/what_is_memo_feature.docx
+++ b/documentations/v2 APIs/Doctor_AI_Assistant/what_is_memo_feature.docx
@@ -73,6 +73,9 @@
     </w:p>
     <w:p>
       <w:r>
+        <w:rPr>
+          <w:noProof/>
+        </w:rPr>
         <w:drawing>
           <wp:inline distT="0" distB="0" distL="0" distR="0" wp14:anchorId="1014B228" wp14:editId="6E0A1D98">
             <wp:extent cx="5973009" cy="7011378"/>
@@ -151,11 +154,6 @@
       </w:r>
     </w:p>
     <w:p>
-      <w:pPr>
-        <w:rPr>
-          <w:rFonts w:hint="eastAsia"/>
-        </w:rPr>
-      </w:pPr>
       <w:proofErr w:type="spellStart"/>
       <w:r>
         <w:rPr>
@@ -215,9 +213,6 @@
           <w:ilvl w:val="0"/>
           <w:numId w:val="3"/>
         </w:numPr>
-        <w:rPr>
-          <w:rFonts w:hint="eastAsia"/>
-        </w:rPr>
       </w:pPr>
       <w:r>
         <w:rPr>
@@ -227,11 +222,6 @@
       </w:r>
     </w:p>
     <w:p>
-      <w:pPr>
-        <w:rPr>
-          <w:rFonts w:hint="eastAsia"/>
-        </w:rPr>
-      </w:pPr>
       <w:r>
         <w:rPr>
           <w:rFonts w:hint="eastAsia"/>
@@ -389,14 +379,7 @@
         <w:rPr>
           <w:rFonts w:hint="eastAsia"/>
         </w:rPr>
-        <w:t>/exists</w:t>
-      </w:r>
-      <w:proofErr w:type="gramStart"/>
-      <w:r>
-        <w:rPr>
-          <w:rFonts w:hint="eastAsia"/>
-        </w:rPr>
-        <w:t>/:</w:t>
+        <w:t>/exists/:</w:t>
       </w:r>
       <w:proofErr w:type="spellStart"/>
       <w:r>
@@ -412,7 +395,6 @@
         <w:t>id</w:t>
       </w:r>
       <w:proofErr w:type="spellEnd"/>
-      <w:proofErr w:type="gramEnd"/>
     </w:p>
     <w:p>
       <w:pPr>
@@ -798,21 +780,7 @@
         <w:rPr>
           <w:rFonts w:hint="eastAsia"/>
         </w:rPr>
-        <w:t>요청 인자</w:t>
-      </w:r>
-      <w:proofErr w:type="gramStart"/>
-      <w:r>
-        <w:rPr>
-          <w:rFonts w:hint="eastAsia"/>
-        </w:rPr>
-        <w:t>: :id</w:t>
-      </w:r>
-      <w:proofErr w:type="gramEnd"/>
-      <w:r>
-        <w:rPr>
-          <w:rFonts w:hint="eastAsia"/>
-        </w:rPr>
-        <w:t xml:space="preserve"> 자리에 </w:t>
+        <w:t xml:space="preserve">요청 인자: :id 자리에 </w:t>
       </w:r>
       <w:proofErr w:type="spellStart"/>
       <w:r>
@@ -901,27 +869,13 @@
           <w:rFonts w:hint="eastAsia"/>
         </w:rPr>
         <w:lastRenderedPageBreak/>
-        <w:t xml:space="preserve">401: 그런 고유번호를 가진 메모가 </w:t>
-      </w:r>
-      <w:proofErr w:type="gramStart"/>
-      <w:r>
-        <w:rPr>
-          <w:rFonts w:hint="eastAsia"/>
-        </w:rPr>
-        <w:t>없음</w:t>
-      </w:r>
-      <w:r>
-        <w:rPr>
-          <w:rFonts w:hint="eastAsia"/>
-        </w:rPr>
-        <w:t xml:space="preserve"> /</w:t>
-      </w:r>
-      <w:proofErr w:type="gramEnd"/>
-      <w:r>
-        <w:rPr>
-          <w:rFonts w:hint="eastAsia"/>
-        </w:rPr>
-        <w:t xml:space="preserve"> 본인이 작성한 메모가 아님</w:t>
+        <w:t>401: 그런 고유번호를 가진 메모가 없음</w:t>
+      </w:r>
+      <w:r>
+        <w:rPr>
+          <w:rFonts w:hint="eastAsia"/>
+        </w:rPr>
+        <w:t xml:space="preserve"> / 본인이 작성한 메모가 아님</w:t>
       </w:r>
     </w:p>
     <w:p>
@@ -1415,27 +1369,13 @@
         <w:rPr>
           <w:rFonts w:hint="eastAsia"/>
         </w:rPr>
-        <w:t xml:space="preserve">401: 그런 고유번호를 가진 메모가 </w:t>
-      </w:r>
-      <w:proofErr w:type="gramStart"/>
-      <w:r>
-        <w:rPr>
-          <w:rFonts w:hint="eastAsia"/>
-        </w:rPr>
-        <w:t>없음</w:t>
-      </w:r>
-      <w:r>
-        <w:rPr>
-          <w:rFonts w:hint="eastAsia"/>
-        </w:rPr>
-        <w:t xml:space="preserve"> /</w:t>
-      </w:r>
-      <w:proofErr w:type="gramEnd"/>
-      <w:r>
-        <w:rPr>
-          <w:rFonts w:hint="eastAsia"/>
-        </w:rPr>
-        <w:t xml:space="preserve"> 본인이 작성한 메모가 아님</w:t>
+        <w:t>401: 그런 고유번호를 가진 메모가 없음</w:t>
+      </w:r>
+      <w:r>
+        <w:rPr>
+          <w:rFonts w:hint="eastAsia"/>
+        </w:rPr>
+        <w:t xml:space="preserve"> / 본인이 작성한 메모가 아님</w:t>
       </w:r>
     </w:p>
     <w:p>
@@ -1594,6 +1534,9 @@
         <w:t xml:space="preserve">요청 인자: req의 body에 </w:t>
       </w:r>
       <w:r>
+        <w:rPr>
+          <w:noProof/>
+        </w:rPr>
         <w:drawing>
           <wp:inline distT="0" distB="0" distL="0" distR="0" wp14:anchorId="398A62F6" wp14:editId="0D035B53">
             <wp:extent cx="2391109" cy="200053"/>
@@ -1729,29 +1672,12 @@
           <w:ilvl w:val="2"/>
           <w:numId w:val="2"/>
         </w:numPr>
-        <w:rPr>
-          <w:rFonts w:hint="eastAsia"/>
-        </w:rPr>
-      </w:pPr>
-      <w:r>
-        <w:rPr>
-          <w:rFonts w:hint="eastAsia"/>
-        </w:rPr>
-        <w:t xml:space="preserve">401: 그런 고유번호를 가진 메모가 </w:t>
-      </w:r>
-      <w:proofErr w:type="gramStart"/>
-      <w:r>
-        <w:rPr>
-          <w:rFonts w:hint="eastAsia"/>
-        </w:rPr>
-        <w:t>없음 /</w:t>
-      </w:r>
-      <w:proofErr w:type="gramEnd"/>
-      <w:r>
-        <w:rPr>
-          <w:rFonts w:hint="eastAsia"/>
-        </w:rPr>
-        <w:t xml:space="preserve"> 본인이 작성한 메모가 아님</w:t>
+      </w:pPr>
+      <w:r>
+        <w:rPr>
+          <w:rFonts w:hint="eastAsia"/>
+        </w:rPr>
+        <w:t>401: 그런 고유번호를 가진 메모가 없음 / 본인이 작성한 메모가 아님</w:t>
       </w:r>
     </w:p>
     <w:p>
@@ -1790,19 +1716,11 @@
         <w:t>patientRecord</w:t>
       </w:r>
       <w:proofErr w:type="spellEnd"/>
-      <w:proofErr w:type="gramStart"/>
-      <w:r>
-        <w:rPr>
-          <w:rFonts w:hint="eastAsia"/>
-        </w:rPr>
-        <w:t>/delete/:</w:t>
-      </w:r>
-      <w:proofErr w:type="gramEnd"/>
-      <w:r>
-        <w:rPr>
-          <w:rFonts w:hint="eastAsia"/>
-        </w:rPr>
-        <w:t>id</w:t>
+      <w:r>
+        <w:rPr>
+          <w:rFonts w:hint="eastAsia"/>
+        </w:rPr>
+        <w:t>/delete/:id</w:t>
       </w:r>
     </w:p>
     <w:p>
@@ -1847,21 +1765,7 @@
         <w:rPr>
           <w:rFonts w:hint="eastAsia"/>
         </w:rPr>
-        <w:t>요청 인자</w:t>
-      </w:r>
-      <w:proofErr w:type="gramStart"/>
-      <w:r>
-        <w:rPr>
-          <w:rFonts w:hint="eastAsia"/>
-        </w:rPr>
-        <w:t>: :id</w:t>
-      </w:r>
-      <w:proofErr w:type="gramEnd"/>
-      <w:r>
-        <w:rPr>
-          <w:rFonts w:hint="eastAsia"/>
-        </w:rPr>
-        <w:t xml:space="preserve"> 자리에 </w:t>
+        <w:t xml:space="preserve">요청 인자: :id 자리에 </w:t>
       </w:r>
       <w:proofErr w:type="spellStart"/>
       <w:r>
@@ -1953,10 +1857,21 @@
     </w:p>
     <w:p>
       <w:pPr>
-        <w:rPr>
-          <w:rFonts w:hint="eastAsia"/>
-        </w:rPr>
-      </w:pPr>
+        <w:pStyle w:val="a6"/>
+        <w:numPr>
+          <w:ilvl w:val="2"/>
+          <w:numId w:val="2"/>
+        </w:numPr>
+        <w:rPr>
+          <w:rFonts w:hint="eastAsia"/>
+        </w:rPr>
+      </w:pPr>
+      <w:r>
+        <w:rPr>
+          <w:rFonts w:hint="eastAsia"/>
+        </w:rPr>
+        <w:t>401: 그런 고유번호를 가진 메모가 없음 / 본인이 작성한 메모가 아님</w:t>
+      </w:r>
     </w:p>
     <w:sectPr>
       <w:pgSz w:w="11906" w:h="16838"/>

</xml_diff>

<commit_message>
0.9.9: updated app icons and improved PT Material.
</commit_message>
<xml_diff>
--- a/documentations/v2 APIs/Doctor_AI_Assistant/what_is_memo_feature.docx
+++ b/documentations/v2 APIs/Doctor_AI_Assistant/what_is_memo_feature.docx
@@ -379,7 +379,14 @@
         <w:rPr>
           <w:rFonts w:hint="eastAsia"/>
         </w:rPr>
-        <w:t>/exists/:</w:t>
+        <w:t>/exists</w:t>
+      </w:r>
+      <w:proofErr w:type="gramStart"/>
+      <w:r>
+        <w:rPr>
+          <w:rFonts w:hint="eastAsia"/>
+        </w:rPr>
+        <w:t>/:</w:t>
       </w:r>
       <w:proofErr w:type="spellStart"/>
       <w:r>
@@ -395,6 +402,7 @@
         <w:t>id</w:t>
       </w:r>
       <w:proofErr w:type="spellEnd"/>
+      <w:proofErr w:type="gramEnd"/>
     </w:p>
     <w:p>
       <w:pPr>
@@ -479,25 +487,59 @@
         <w:rPr>
           <w:rFonts w:hint="eastAsia"/>
         </w:rPr>
-        <w:t>반환 인자: 메모가 존재하면 true</w:t>
-      </w:r>
-      <w:r>
-        <w:rPr>
-          <w:rFonts w:hint="eastAsia"/>
-        </w:rPr>
-        <w:t>와 함께 200 반환</w:t>
-      </w:r>
-      <w:r>
-        <w:rPr>
-          <w:rFonts w:hint="eastAsia"/>
-        </w:rPr>
-        <w:t>, 아니라면 false</w:t>
-      </w:r>
-      <w:r>
-        <w:rPr>
-          <w:rFonts w:hint="eastAsia"/>
-        </w:rPr>
-        <w:t>와 함께 201 반환.</w:t>
+        <w:t xml:space="preserve">반환 인자: </w:t>
+      </w:r>
+      <w:r>
+        <w:rPr>
+          <w:rFonts w:hint="eastAsia"/>
+        </w:rPr>
+        <w:t>다음과 같은 JSON 객체를 반환한다:</w:t>
+      </w:r>
+      <w:r>
+        <w:br/>
+      </w:r>
+      <w:r>
+        <w:rPr>
+          <w:rFonts w:hint="eastAsia"/>
+        </w:rPr>
+        <w:t xml:space="preserve">{exists: true/false, </w:t>
+      </w:r>
+      <w:proofErr w:type="spellStart"/>
+      <w:r>
+        <w:rPr>
+          <w:rFonts w:hint="eastAsia"/>
+        </w:rPr>
+        <w:t>memoId</w:t>
+      </w:r>
+      <w:proofErr w:type="spellEnd"/>
+      <w:r>
+        <w:rPr>
+          <w:rFonts w:hint="eastAsia"/>
+        </w:rPr>
+        <w:t>: memo의 _id 속성}</w:t>
+      </w:r>
+      <w:r>
+        <w:br/>
+      </w:r>
+      <w:r>
+        <w:rPr>
+          <w:rFonts w:hint="eastAsia"/>
+        </w:rPr>
+        <w:t xml:space="preserve">exist가 true면 자료가 있다는 뜻, exists가 false면 기존에 자료가 없고 따라서 </w:t>
+      </w:r>
+      <w:proofErr w:type="spellStart"/>
+      <w:r>
+        <w:rPr>
+          <w:rFonts w:hint="eastAsia"/>
+        </w:rPr>
+        <w:t>memoId</w:t>
+      </w:r>
+      <w:proofErr w:type="spellEnd"/>
+      <w:r>
+        <w:rPr>
+          <w:rFonts w:hint="eastAsia"/>
+        </w:rPr>
+        <w:t>도 반환되지 않음.</w:t>
       </w:r>
     </w:p>
     <w:p>
@@ -780,7 +822,21 @@
         <w:rPr>
           <w:rFonts w:hint="eastAsia"/>
         </w:rPr>
-        <w:t xml:space="preserve">요청 인자: :id 자리에 </w:t>
+        <w:t>요청 인자</w:t>
+      </w:r>
+      <w:proofErr w:type="gramStart"/>
+      <w:r>
+        <w:rPr>
+          <w:rFonts w:hint="eastAsia"/>
+        </w:rPr>
+        <w:t>: :id</w:t>
+      </w:r>
+      <w:proofErr w:type="gramEnd"/>
+      <w:r>
+        <w:rPr>
+          <w:rFonts w:hint="eastAsia"/>
+        </w:rPr>
+        <w:t xml:space="preserve"> 자리에 </w:t>
       </w:r>
       <w:proofErr w:type="spellStart"/>
       <w:r>
@@ -809,6 +865,7 @@
         <w:rPr>
           <w:rFonts w:hint="eastAsia"/>
         </w:rPr>
+        <w:lastRenderedPageBreak/>
         <w:t xml:space="preserve">반환 인자: 정상 응답(200)시 </w:t>
       </w:r>
       <w:proofErr w:type="spellStart"/>
@@ -868,14 +925,27 @@
         <w:rPr>
           <w:rFonts w:hint="eastAsia"/>
         </w:rPr>
-        <w:lastRenderedPageBreak/>
-        <w:t>401: 그런 고유번호를 가진 메모가 없음</w:t>
-      </w:r>
-      <w:r>
-        <w:rPr>
-          <w:rFonts w:hint="eastAsia"/>
-        </w:rPr>
-        <w:t xml:space="preserve"> / 본인이 작성한 메모가 아님</w:t>
+        <w:t xml:space="preserve">401: 그런 고유번호를 가진 메모가 </w:t>
+      </w:r>
+      <w:proofErr w:type="gramStart"/>
+      <w:r>
+        <w:rPr>
+          <w:rFonts w:hint="eastAsia"/>
+        </w:rPr>
+        <w:t>없음</w:t>
+      </w:r>
+      <w:r>
+        <w:rPr>
+          <w:rFonts w:hint="eastAsia"/>
+        </w:rPr>
+        <w:t xml:space="preserve"> /</w:t>
+      </w:r>
+      <w:proofErr w:type="gramEnd"/>
+      <w:r>
+        <w:rPr>
+          <w:rFonts w:hint="eastAsia"/>
+        </w:rPr>
+        <w:t xml:space="preserve"> 본인이 작성한 메모가 아님</w:t>
       </w:r>
     </w:p>
     <w:p>
@@ -1369,13 +1439,27 @@
         <w:rPr>
           <w:rFonts w:hint="eastAsia"/>
         </w:rPr>
-        <w:t>401: 그런 고유번호를 가진 메모가 없음</w:t>
-      </w:r>
-      <w:r>
-        <w:rPr>
-          <w:rFonts w:hint="eastAsia"/>
-        </w:rPr>
-        <w:t xml:space="preserve"> / 본인이 작성한 메모가 아님</w:t>
+        <w:t xml:space="preserve">401: 그런 고유번호를 가진 메모가 </w:t>
+      </w:r>
+      <w:proofErr w:type="gramStart"/>
+      <w:r>
+        <w:rPr>
+          <w:rFonts w:hint="eastAsia"/>
+        </w:rPr>
+        <w:t>없음</w:t>
+      </w:r>
+      <w:r>
+        <w:rPr>
+          <w:rFonts w:hint="eastAsia"/>
+        </w:rPr>
+        <w:t xml:space="preserve"> /</w:t>
+      </w:r>
+      <w:proofErr w:type="gramEnd"/>
+      <w:r>
+        <w:rPr>
+          <w:rFonts w:hint="eastAsia"/>
+        </w:rPr>
+        <w:t xml:space="preserve"> 본인이 작성한 메모가 아님</w:t>
       </w:r>
     </w:p>
     <w:p>
@@ -1677,7 +1761,21 @@
         <w:rPr>
           <w:rFonts w:hint="eastAsia"/>
         </w:rPr>
-        <w:t>401: 그런 고유번호를 가진 메모가 없음 / 본인이 작성한 메모가 아님</w:t>
+        <w:t xml:space="preserve">401: 그런 고유번호를 가진 메모가 </w:t>
+      </w:r>
+      <w:proofErr w:type="gramStart"/>
+      <w:r>
+        <w:rPr>
+          <w:rFonts w:hint="eastAsia"/>
+        </w:rPr>
+        <w:t>없음 /</w:t>
+      </w:r>
+      <w:proofErr w:type="gramEnd"/>
+      <w:r>
+        <w:rPr>
+          <w:rFonts w:hint="eastAsia"/>
+        </w:rPr>
+        <w:t xml:space="preserve"> 본인이 작성한 메모가 아님</w:t>
       </w:r>
     </w:p>
     <w:p>
@@ -1716,11 +1814,19 @@
         <w:t>patientRecord</w:t>
       </w:r>
       <w:proofErr w:type="spellEnd"/>
-      <w:r>
-        <w:rPr>
-          <w:rFonts w:hint="eastAsia"/>
-        </w:rPr>
-        <w:t>/delete/:id</w:t>
+      <w:proofErr w:type="gramStart"/>
+      <w:r>
+        <w:rPr>
+          <w:rFonts w:hint="eastAsia"/>
+        </w:rPr>
+        <w:t>/delete/:</w:t>
+      </w:r>
+      <w:proofErr w:type="gramEnd"/>
+      <w:r>
+        <w:rPr>
+          <w:rFonts w:hint="eastAsia"/>
+        </w:rPr>
+        <w:t>id</w:t>
       </w:r>
     </w:p>
     <w:p>
@@ -1765,7 +1871,21 @@
         <w:rPr>
           <w:rFonts w:hint="eastAsia"/>
         </w:rPr>
-        <w:t xml:space="preserve">요청 인자: :id 자리에 </w:t>
+        <w:t>요청 인자</w:t>
+      </w:r>
+      <w:proofErr w:type="gramStart"/>
+      <w:r>
+        <w:rPr>
+          <w:rFonts w:hint="eastAsia"/>
+        </w:rPr>
+        <w:t>: :id</w:t>
+      </w:r>
+      <w:proofErr w:type="gramEnd"/>
+      <w:r>
+        <w:rPr>
+          <w:rFonts w:hint="eastAsia"/>
+        </w:rPr>
+        <w:t xml:space="preserve"> 자리에 </w:t>
       </w:r>
       <w:proofErr w:type="spellStart"/>
       <w:r>
@@ -1862,15 +1982,27 @@
           <w:ilvl w:val="2"/>
           <w:numId w:val="2"/>
         </w:numPr>
-        <w:rPr>
-          <w:rFonts w:hint="eastAsia"/>
-        </w:rPr>
-      </w:pPr>
-      <w:r>
-        <w:rPr>
-          <w:rFonts w:hint="eastAsia"/>
-        </w:rPr>
-        <w:t>401: 그런 고유번호를 가진 메모가 없음 / 본인이 작성한 메모가 아님</w:t>
+      </w:pPr>
+      <w:r>
+        <w:rPr>
+          <w:rFonts w:hint="eastAsia"/>
+        </w:rPr>
+        <w:lastRenderedPageBreak/>
+        <w:t xml:space="preserve">401: 그런 고유번호를 가진 메모가 </w:t>
+      </w:r>
+      <w:proofErr w:type="gramStart"/>
+      <w:r>
+        <w:rPr>
+          <w:rFonts w:hint="eastAsia"/>
+        </w:rPr>
+        <w:t>없음 /</w:t>
+      </w:r>
+      <w:proofErr w:type="gramEnd"/>
+      <w:r>
+        <w:rPr>
+          <w:rFonts w:hint="eastAsia"/>
+        </w:rPr>
+        <w:t xml:space="preserve"> 본인이 작성한 메모가 아님</w:t>
       </w:r>
     </w:p>
     <w:sectPr>

</xml_diff>

<commit_message>
0.9.9: added memo color load API
</commit_message>
<xml_diff>
--- a/documentations/v2 APIs/Doctor_AI_Assistant/what_is_memo_feature.docx
+++ b/documentations/v2 APIs/Doctor_AI_Assistant/what_is_memo_feature.docx
@@ -11,19 +11,11 @@
       </w:r>
     </w:p>
     <w:p>
-      <w:proofErr w:type="spellStart"/>
-      <w:r>
-        <w:rPr>
-          <w:rFonts w:hint="eastAsia"/>
-        </w:rPr>
-        <w:t>환자별</w:t>
-      </w:r>
-      <w:proofErr w:type="spellEnd"/>
-      <w:r>
-        <w:rPr>
-          <w:rFonts w:hint="eastAsia"/>
-        </w:rPr>
-        <w:t xml:space="preserve"> 메모 기능은 크게 세 부류로 나뉜다.</w:t>
+      <w:r>
+        <w:rPr>
+          <w:rFonts w:hint="eastAsia"/>
+        </w:rPr>
+        <w:t>환자별 메모 기능은 크게 세 부류로 나뉜다.</w:t>
       </w:r>
     </w:p>
     <w:p>
@@ -127,21 +119,7 @@
         <w:rPr>
           <w:rFonts w:hint="eastAsia"/>
         </w:rPr>
-        <w:t xml:space="preserve">AI가 요약해 주는 메모는 </w:t>
-      </w:r>
-      <w:proofErr w:type="spellStart"/>
-      <w:r>
-        <w:rPr>
-          <w:rFonts w:hint="eastAsia"/>
-        </w:rPr>
-        <w:t>aiSummary</w:t>
-      </w:r>
-      <w:proofErr w:type="spellEnd"/>
-      <w:r>
-        <w:rPr>
-          <w:rFonts w:hint="eastAsia"/>
-        </w:rPr>
-        <w:t>,</w:t>
+        <w:t>AI가 요약해 주는 메모는 aiSummary,</w:t>
       </w:r>
       <w:r>
         <w:br/>
@@ -154,47 +132,11 @@
       </w:r>
     </w:p>
     <w:p>
-      <w:proofErr w:type="spellStart"/>
-      <w:r>
-        <w:rPr>
-          <w:rFonts w:hint="eastAsia"/>
-        </w:rPr>
-        <w:t>aiSummary</w:t>
-      </w:r>
-      <w:proofErr w:type="spellEnd"/>
-      <w:r>
-        <w:rPr>
-          <w:rFonts w:hint="eastAsia"/>
-        </w:rPr>
-        <w:t xml:space="preserve">가 관여하는 API는 </w:t>
-      </w:r>
-      <w:proofErr w:type="spellStart"/>
-      <w:r>
-        <w:rPr>
-          <w:rFonts w:hint="eastAsia"/>
-        </w:rPr>
-        <w:t>doctor_AI_Asssistant</w:t>
-      </w:r>
-      <w:proofErr w:type="spellEnd"/>
-      <w:r>
-        <w:rPr>
-          <w:rFonts w:hint="eastAsia"/>
-        </w:rPr>
-        <w:t xml:space="preserve">를 </w:t>
-      </w:r>
-      <w:proofErr w:type="spellStart"/>
-      <w:r>
-        <w:rPr>
-          <w:rFonts w:hint="eastAsia"/>
-        </w:rPr>
-        <w:t>참고바란다</w:t>
-      </w:r>
-      <w:proofErr w:type="spellEnd"/>
-      <w:r>
-        <w:rPr>
-          <w:rFonts w:hint="eastAsia"/>
-        </w:rPr>
-        <w:t>.</w:t>
+      <w:r>
+        <w:rPr>
+          <w:rFonts w:hint="eastAsia"/>
+        </w:rPr>
+        <w:t>aiSummary가 관여하는 API는 doctor_AI_Asssistant를 참고바란다.</w:t>
       </w:r>
     </w:p>
     <w:p>
@@ -234,35 +176,7 @@
         <w:rPr>
           <w:rFonts w:hint="eastAsia"/>
         </w:rPr>
-        <w:t xml:space="preserve">근데 </w:t>
-      </w:r>
-      <w:proofErr w:type="spellStart"/>
-      <w:r>
-        <w:rPr>
-          <w:rFonts w:hint="eastAsia"/>
-        </w:rPr>
-        <w:t>다른건</w:t>
-      </w:r>
-      <w:proofErr w:type="spellEnd"/>
-      <w:r>
-        <w:rPr>
-          <w:rFonts w:hint="eastAsia"/>
-        </w:rPr>
-        <w:t xml:space="preserve"> 몰라도 color이 뭐지? </w:t>
-      </w:r>
-      <w:proofErr w:type="spellStart"/>
-      <w:r>
-        <w:rPr>
-          <w:rFonts w:hint="eastAsia"/>
-        </w:rPr>
-        <w:t>라고</w:t>
-      </w:r>
-      <w:proofErr w:type="spellEnd"/>
-      <w:r>
-        <w:rPr>
-          <w:rFonts w:hint="eastAsia"/>
-        </w:rPr>
-        <w:t xml:space="preserve"> 생각할 수 있는데, 이는 사실 macOS의 컬러 태그를 벤치마킹 한 것이다.</w:t>
+        <w:t>근데 다른건 몰라도 color이 뭐지? 라고 생각할 수 있는데, 이는 사실 macOS의 컬러 태그를 벤치마킹 한 것이다.</w:t>
       </w:r>
       <w:r>
         <w:br/>
@@ -351,58 +265,308 @@
         <w:rPr>
           <w:rFonts w:hint="eastAsia"/>
         </w:rPr>
-        <w:t>/</w:t>
-      </w:r>
-      <w:proofErr w:type="spellStart"/>
-      <w:r>
-        <w:rPr>
-          <w:rFonts w:hint="eastAsia"/>
-        </w:rPr>
-        <w:t>mapp</w:t>
-      </w:r>
-      <w:proofErr w:type="spellEnd"/>
-      <w:r>
-        <w:rPr>
-          <w:rFonts w:hint="eastAsia"/>
-        </w:rPr>
-        <w:t>/doctor/</w:t>
-      </w:r>
-      <w:proofErr w:type="spellStart"/>
+        <w:t>/mapp/doctor/patientRecord/exists/:</w:t>
+      </w:r>
+      <w:r>
+        <w:rPr>
+          <w:rFonts w:hint="eastAsia"/>
+        </w:rPr>
+        <w:t>u</w:t>
+      </w:r>
+      <w:r>
+        <w:rPr>
+          <w:rFonts w:hint="eastAsia"/>
+        </w:rPr>
+        <w:t>id</w:t>
+      </w:r>
+    </w:p>
+    <w:p>
+      <w:pPr>
+        <w:pStyle w:val="a6"/>
+        <w:numPr>
+          <w:ilvl w:val="1"/>
+          <w:numId w:val="2"/>
+        </w:numPr>
+      </w:pPr>
+      <w:r>
+        <w:rPr>
+          <w:rFonts w:hint="eastAsia"/>
+        </w:rPr>
+        <w:t>GET</w:t>
+      </w:r>
+    </w:p>
+    <w:p>
+      <w:pPr>
+        <w:pStyle w:val="a6"/>
+        <w:numPr>
+          <w:ilvl w:val="1"/>
+          <w:numId w:val="2"/>
+        </w:numPr>
+      </w:pPr>
+      <w:r>
+        <w:rPr>
+          <w:rFonts w:hint="eastAsia"/>
+        </w:rPr>
+        <w:t>해당 환자(</w:t>
+      </w:r>
+      <w:r>
+        <w:rPr>
+          <w:rFonts w:hint="eastAsia"/>
+        </w:rPr>
+        <w:t>u</w:t>
+      </w:r>
+      <w:r>
+        <w:rPr>
+          <w:rFonts w:hint="eastAsia"/>
+        </w:rPr>
+        <w:t xml:space="preserve">id 자리에 환자, 즉 User의 </w:t>
+      </w:r>
+      <w:r>
+        <w:rPr>
+          <w:rFonts w:hint="eastAsia"/>
+        </w:rPr>
+        <w:t>_id 속성이 와야 한다)에 대해 내가 작성한 메모가 있는지 여부를 Boolean으로 반환한다.</w:t>
+      </w:r>
+    </w:p>
+    <w:p>
+      <w:pPr>
+        <w:pStyle w:val="a6"/>
+        <w:numPr>
+          <w:ilvl w:val="1"/>
+          <w:numId w:val="2"/>
+        </w:numPr>
+      </w:pPr>
+      <w:r>
+        <w:rPr>
+          <w:rFonts w:hint="eastAsia"/>
+        </w:rPr>
+        <w:t>요청 인자: 없음(토큰으로 의사 본인을 인증)</w:t>
+      </w:r>
+    </w:p>
+    <w:p>
+      <w:pPr>
+        <w:pStyle w:val="a6"/>
+        <w:numPr>
+          <w:ilvl w:val="1"/>
+          <w:numId w:val="2"/>
+        </w:numPr>
+      </w:pPr>
+      <w:r>
+        <w:rPr>
+          <w:rFonts w:hint="eastAsia"/>
+        </w:rPr>
+        <w:t xml:space="preserve">반환 인자: </w:t>
+      </w:r>
+      <w:r>
+        <w:rPr>
+          <w:rFonts w:hint="eastAsia"/>
+        </w:rPr>
+        <w:t>다음과 같은 JSON 객체를 반환한다:</w:t>
+      </w:r>
+      <w:r>
+        <w:br/>
+      </w:r>
+      <w:r>
+        <w:rPr>
+          <w:rFonts w:hint="eastAsia"/>
+        </w:rPr>
+        <w:t>{exists: true/false, memoId: memo의 _id 속성}</w:t>
+      </w:r>
+      <w:r>
+        <w:br/>
+      </w:r>
+      <w:r>
+        <w:rPr>
+          <w:rFonts w:hint="eastAsia"/>
+        </w:rPr>
+        <w:t>exist가 true면 자료가 있다는 뜻, exists가 false면 기존에 자료가 없고 따라서 memoId도 반환되지 않음.</w:t>
+      </w:r>
+    </w:p>
+    <w:p>
+      <w:pPr>
+        <w:pStyle w:val="a6"/>
+        <w:numPr>
+          <w:ilvl w:val="1"/>
+          <w:numId w:val="2"/>
+        </w:numPr>
+      </w:pPr>
+      <w:r>
+        <w:rPr>
+          <w:rFonts w:hint="eastAsia"/>
+        </w:rPr>
+        <w:t>부가 설명: 없음</w:t>
+      </w:r>
+    </w:p>
+    <w:p>
+      <w:pPr>
+        <w:pStyle w:val="a6"/>
+        <w:numPr>
+          <w:ilvl w:val="1"/>
+          <w:numId w:val="2"/>
+        </w:numPr>
+      </w:pPr>
+      <w:r>
+        <w:rPr>
+          <w:rFonts w:hint="eastAsia"/>
+        </w:rPr>
+        <w:t>오류 코드</w:t>
+      </w:r>
+    </w:p>
+    <w:p>
+      <w:pPr>
+        <w:pStyle w:val="a6"/>
+        <w:numPr>
+          <w:ilvl w:val="0"/>
+          <w:numId w:val="2"/>
+        </w:numPr>
+      </w:pPr>
+      <w:r>
+        <w:rPr>
+          <w:rFonts w:hint="eastAsia"/>
+        </w:rPr>
+        <w:t>/mapp/doctor/patient</w:t>
+      </w:r>
+      <w:r>
+        <w:rPr>
+          <w:rFonts w:hint="eastAsia"/>
+        </w:rPr>
+        <w:t>Record</w:t>
+      </w:r>
+      <w:r>
+        <w:rPr>
+          <w:rFonts w:hint="eastAsia"/>
+        </w:rPr>
+        <w:t>/list</w:t>
+      </w:r>
+    </w:p>
+    <w:p>
+      <w:pPr>
+        <w:pStyle w:val="a6"/>
+        <w:numPr>
+          <w:ilvl w:val="1"/>
+          <w:numId w:val="2"/>
+        </w:numPr>
+      </w:pPr>
+      <w:r>
+        <w:rPr>
+          <w:rFonts w:hint="eastAsia"/>
+        </w:rPr>
+        <w:t>GET</w:t>
+      </w:r>
+    </w:p>
+    <w:p>
+      <w:pPr>
+        <w:pStyle w:val="a6"/>
+        <w:numPr>
+          <w:ilvl w:val="1"/>
+          <w:numId w:val="2"/>
+        </w:numPr>
+      </w:pPr>
+      <w:r>
+        <w:rPr>
+          <w:rFonts w:hint="eastAsia"/>
+        </w:rPr>
+        <w:t>환자 메모의 리스트를 조회할 때 사용하는 기능이다. 디테일한 내용</w:t>
+      </w:r>
+      <w:r>
+        <w:rPr>
+          <w:rFonts w:hint="eastAsia"/>
+        </w:rPr>
+        <w:t xml:space="preserve">을 </w:t>
+      </w:r>
+      <w:r>
+        <w:rPr>
+          <w:rFonts w:hint="eastAsia"/>
+        </w:rPr>
+        <w:t>제외하고 로드된다.</w:t>
+      </w:r>
+    </w:p>
+    <w:p>
+      <w:pPr>
+        <w:pStyle w:val="a6"/>
+        <w:numPr>
+          <w:ilvl w:val="1"/>
+          <w:numId w:val="2"/>
+        </w:numPr>
+      </w:pPr>
+      <w:r>
+        <w:rPr>
+          <w:rFonts w:hint="eastAsia"/>
+        </w:rPr>
+        <w:t>요청 인자: 없음(토큰으로 의사 본인을 인증)</w:t>
+      </w:r>
+    </w:p>
+    <w:p>
+      <w:pPr>
+        <w:pStyle w:val="a6"/>
+        <w:numPr>
+          <w:ilvl w:val="1"/>
+          <w:numId w:val="2"/>
+        </w:numPr>
+      </w:pPr>
+      <w:r>
+        <w:rPr>
+          <w:rFonts w:hint="eastAsia"/>
+        </w:rPr>
+        <w:t>반환 인자: 정상 응답(200)시 PatientMemo 스키마의 리스트</w:t>
+      </w:r>
+    </w:p>
+    <w:p>
+      <w:pPr>
+        <w:pStyle w:val="a6"/>
+        <w:numPr>
+          <w:ilvl w:val="1"/>
+          <w:numId w:val="2"/>
+        </w:numPr>
+      </w:pPr>
+      <w:r>
+        <w:rPr>
+          <w:rFonts w:hint="eastAsia"/>
+        </w:rPr>
+        <w:t>부가 설명: 없음</w:t>
+      </w:r>
+    </w:p>
+    <w:p>
+      <w:pPr>
+        <w:pStyle w:val="a6"/>
+        <w:numPr>
+          <w:ilvl w:val="1"/>
+          <w:numId w:val="2"/>
+        </w:numPr>
+      </w:pPr>
+      <w:r>
+        <w:rPr>
+          <w:rFonts w:hint="eastAsia"/>
+        </w:rPr>
+        <w:t>오류 코드</w:t>
+      </w:r>
+    </w:p>
+    <w:p>
+      <w:pPr>
+        <w:pStyle w:val="a6"/>
+        <w:numPr>
+          <w:ilvl w:val="0"/>
+          <w:numId w:val="2"/>
+        </w:numPr>
+      </w:pPr>
+      <w:r>
+        <w:rPr>
+          <w:rFonts w:hint="eastAsia"/>
+        </w:rPr>
+        <w:t>/mapp/doctor/</w:t>
+      </w:r>
       <w:r>
         <w:rPr>
           <w:rFonts w:hint="eastAsia"/>
         </w:rPr>
         <w:t>patientRecord</w:t>
       </w:r>
-      <w:proofErr w:type="spellEnd"/>
-      <w:r>
-        <w:rPr>
-          <w:rFonts w:hint="eastAsia"/>
-        </w:rPr>
-        <w:t>/exists</w:t>
-      </w:r>
-      <w:proofErr w:type="gramStart"/>
-      <w:r>
-        <w:rPr>
-          <w:rFonts w:hint="eastAsia"/>
-        </w:rPr>
-        <w:t>/:</w:t>
-      </w:r>
-      <w:proofErr w:type="spellStart"/>
-      <w:r>
-        <w:rPr>
-          <w:rFonts w:hint="eastAsia"/>
-        </w:rPr>
-        <w:t>u</w:t>
-      </w:r>
-      <w:r>
-        <w:rPr>
-          <w:rFonts w:hint="eastAsia"/>
-        </w:rPr>
-        <w:t>id</w:t>
-      </w:r>
-      <w:proofErr w:type="spellEnd"/>
-      <w:proofErr w:type="gramEnd"/>
+      <w:r>
+        <w:rPr>
+          <w:rFonts w:hint="eastAsia"/>
+        </w:rPr>
+        <w:t>/details/:id</w:t>
+      </w:r>
     </w:p>
     <w:p>
       <w:pPr>
@@ -431,115 +595,38 @@
         <w:rPr>
           <w:rFonts w:hint="eastAsia"/>
         </w:rPr>
-        <w:t>해당 환자(</w:t>
-      </w:r>
-      <w:proofErr w:type="spellStart"/>
-      <w:r>
-        <w:rPr>
-          <w:rFonts w:hint="eastAsia"/>
-        </w:rPr>
-        <w:t>u</w:t>
-      </w:r>
-      <w:r>
-        <w:rPr>
-          <w:rFonts w:hint="eastAsia"/>
-        </w:rPr>
-        <w:t>id</w:t>
-      </w:r>
-      <w:proofErr w:type="spellEnd"/>
-      <w:r>
-        <w:rPr>
-          <w:rFonts w:hint="eastAsia"/>
-        </w:rPr>
-        <w:t xml:space="preserve"> 자리에 환자, 즉 User의 </w:t>
-      </w:r>
-      <w:r>
-        <w:rPr>
-          <w:rFonts w:hint="eastAsia"/>
-        </w:rPr>
-        <w:t>_id 속성이 와야 한다)에 대해 내가 작성한 메모가 있는지 여부를 Boolean으로 반환한다.</w:t>
-      </w:r>
-    </w:p>
-    <w:p>
-      <w:pPr>
-        <w:pStyle w:val="a6"/>
-        <w:numPr>
-          <w:ilvl w:val="1"/>
-          <w:numId w:val="2"/>
-        </w:numPr>
-      </w:pPr>
-      <w:r>
-        <w:rPr>
-          <w:rFonts w:hint="eastAsia"/>
-        </w:rPr>
-        <w:t>요청 인자: 없음(토큰으로 의사 본인을 인증)</w:t>
-      </w:r>
-    </w:p>
-    <w:p>
-      <w:pPr>
-        <w:pStyle w:val="a6"/>
-        <w:numPr>
-          <w:ilvl w:val="1"/>
-          <w:numId w:val="2"/>
-        </w:numPr>
-      </w:pPr>
-      <w:r>
-        <w:rPr>
-          <w:rFonts w:hint="eastAsia"/>
-        </w:rPr>
-        <w:t xml:space="preserve">반환 인자: </w:t>
-      </w:r>
-      <w:r>
-        <w:rPr>
-          <w:rFonts w:hint="eastAsia"/>
-        </w:rPr>
-        <w:t>다음과 같은 JSON 객체를 반환한다:</w:t>
-      </w:r>
-      <w:r>
-        <w:br/>
-      </w:r>
-      <w:r>
-        <w:rPr>
-          <w:rFonts w:hint="eastAsia"/>
-        </w:rPr>
-        <w:t xml:space="preserve">{exists: true/false, </w:t>
-      </w:r>
-      <w:proofErr w:type="spellStart"/>
-      <w:r>
-        <w:rPr>
-          <w:rFonts w:hint="eastAsia"/>
-        </w:rPr>
-        <w:t>memoId</w:t>
-      </w:r>
-      <w:proofErr w:type="spellEnd"/>
-      <w:r>
-        <w:rPr>
-          <w:rFonts w:hint="eastAsia"/>
-        </w:rPr>
-        <w:t>: memo의 _id 속성}</w:t>
-      </w:r>
-      <w:r>
-        <w:br/>
-      </w:r>
-      <w:r>
-        <w:rPr>
-          <w:rFonts w:hint="eastAsia"/>
-        </w:rPr>
-        <w:t xml:space="preserve">exist가 true면 자료가 있다는 뜻, exists가 false면 기존에 자료가 없고 따라서 </w:t>
-      </w:r>
-      <w:proofErr w:type="spellStart"/>
-      <w:r>
-        <w:rPr>
-          <w:rFonts w:hint="eastAsia"/>
-        </w:rPr>
-        <w:t>memoId</w:t>
-      </w:r>
-      <w:proofErr w:type="spellEnd"/>
-      <w:r>
-        <w:rPr>
-          <w:rFonts w:hint="eastAsia"/>
-        </w:rPr>
-        <w:t>도 반환되지 않음.</w:t>
+        <w:t>환자 메모의 상세한 내용을 조회할 때 사용하는 기능이다.</w:t>
+      </w:r>
+    </w:p>
+    <w:p>
+      <w:pPr>
+        <w:pStyle w:val="a6"/>
+        <w:numPr>
+          <w:ilvl w:val="1"/>
+          <w:numId w:val="2"/>
+        </w:numPr>
+      </w:pPr>
+      <w:r>
+        <w:rPr>
+          <w:rFonts w:hint="eastAsia"/>
+        </w:rPr>
+        <w:t>요청 인자: :id 자리에 PatientMemo 스키마의 _id 속성을 삽입한다.</w:t>
+      </w:r>
+    </w:p>
+    <w:p>
+      <w:pPr>
+        <w:pStyle w:val="a6"/>
+        <w:numPr>
+          <w:ilvl w:val="1"/>
+          <w:numId w:val="2"/>
+        </w:numPr>
+      </w:pPr>
+      <w:r>
+        <w:rPr>
+          <w:rFonts w:hint="eastAsia"/>
+        </w:rPr>
+        <w:lastRenderedPageBreak/>
+        <w:t>반환 인자: 정상 응답(200)시 PatientMemo 스키마 하나</w:t>
       </w:r>
     </w:p>
     <w:p>
@@ -576,6 +663,27 @@
       <w:pPr>
         <w:pStyle w:val="a6"/>
         <w:numPr>
+          <w:ilvl w:val="2"/>
+          <w:numId w:val="2"/>
+        </w:numPr>
+      </w:pPr>
+      <w:r>
+        <w:rPr>
+          <w:rFonts w:hint="eastAsia"/>
+        </w:rPr>
+        <w:t>401: 그런 고유번호를 가진 메모가 없음</w:t>
+      </w:r>
+      <w:r>
+        <w:rPr>
+          <w:rFonts w:hint="eastAsia"/>
+        </w:rPr>
+        <w:t xml:space="preserve"> / 본인이 작성한 메모가 아님</w:t>
+      </w:r>
+    </w:p>
+    <w:p>
+      <w:pPr>
+        <w:pStyle w:val="a6"/>
+        <w:numPr>
           <w:ilvl w:val="0"/>
           <w:numId w:val="2"/>
         </w:numPr>
@@ -584,406 +692,14 @@
         <w:rPr>
           <w:rFonts w:hint="eastAsia"/>
         </w:rPr>
-        <w:t>/</w:t>
-      </w:r>
-      <w:proofErr w:type="spellStart"/>
-      <w:r>
-        <w:rPr>
-          <w:rFonts w:hint="eastAsia"/>
-        </w:rPr>
-        <w:t>mapp</w:t>
-      </w:r>
-      <w:proofErr w:type="spellEnd"/>
-      <w:r>
-        <w:rPr>
-          <w:rFonts w:hint="eastAsia"/>
-        </w:rPr>
-        <w:t>/doctor/</w:t>
-      </w:r>
-      <w:proofErr w:type="spellStart"/>
-      <w:r>
-        <w:rPr>
-          <w:rFonts w:hint="eastAsia"/>
-        </w:rPr>
-        <w:t>patient</w:t>
-      </w:r>
-      <w:r>
-        <w:rPr>
-          <w:rFonts w:hint="eastAsia"/>
-        </w:rPr>
-        <w:t>Record</w:t>
-      </w:r>
-      <w:proofErr w:type="spellEnd"/>
-      <w:r>
-        <w:rPr>
-          <w:rFonts w:hint="eastAsia"/>
-        </w:rPr>
-        <w:t>/list</w:t>
-      </w:r>
-    </w:p>
-    <w:p>
-      <w:pPr>
-        <w:pStyle w:val="a6"/>
-        <w:numPr>
-          <w:ilvl w:val="1"/>
-          <w:numId w:val="2"/>
-        </w:numPr>
-      </w:pPr>
-      <w:r>
-        <w:rPr>
-          <w:rFonts w:hint="eastAsia"/>
-        </w:rPr>
-        <w:t>GET</w:t>
-      </w:r>
-    </w:p>
-    <w:p>
-      <w:pPr>
-        <w:pStyle w:val="a6"/>
-        <w:numPr>
-          <w:ilvl w:val="1"/>
-          <w:numId w:val="2"/>
-        </w:numPr>
-      </w:pPr>
-      <w:r>
-        <w:rPr>
-          <w:rFonts w:hint="eastAsia"/>
-        </w:rPr>
-        <w:t>환자 메모의 리스트를 조회할 때 사용하는 기능이다. 디테일한 내용</w:t>
-      </w:r>
-      <w:r>
-        <w:rPr>
-          <w:rFonts w:hint="eastAsia"/>
-        </w:rPr>
-        <w:t xml:space="preserve">을 </w:t>
-      </w:r>
-      <w:r>
-        <w:rPr>
-          <w:rFonts w:hint="eastAsia"/>
-        </w:rPr>
-        <w:t>제외하고 로드된다.</w:t>
-      </w:r>
-    </w:p>
-    <w:p>
-      <w:pPr>
-        <w:pStyle w:val="a6"/>
-        <w:numPr>
-          <w:ilvl w:val="1"/>
-          <w:numId w:val="2"/>
-        </w:numPr>
-      </w:pPr>
-      <w:r>
-        <w:rPr>
-          <w:rFonts w:hint="eastAsia"/>
-        </w:rPr>
-        <w:t>요청 인자: 없음(토큰으로 의사 본인을 인증)</w:t>
-      </w:r>
-    </w:p>
-    <w:p>
-      <w:pPr>
-        <w:pStyle w:val="a6"/>
-        <w:numPr>
-          <w:ilvl w:val="1"/>
-          <w:numId w:val="2"/>
-        </w:numPr>
-      </w:pPr>
-      <w:r>
-        <w:rPr>
-          <w:rFonts w:hint="eastAsia"/>
-        </w:rPr>
-        <w:t xml:space="preserve">반환 인자: 정상 응답(200)시 </w:t>
-      </w:r>
-      <w:proofErr w:type="spellStart"/>
-      <w:r>
-        <w:rPr>
-          <w:rFonts w:hint="eastAsia"/>
-        </w:rPr>
-        <w:t>PatientMemo</w:t>
-      </w:r>
-      <w:proofErr w:type="spellEnd"/>
-      <w:r>
-        <w:rPr>
-          <w:rFonts w:hint="eastAsia"/>
-        </w:rPr>
-        <w:t xml:space="preserve"> 스키마의 리스트</w:t>
-      </w:r>
-    </w:p>
-    <w:p>
-      <w:pPr>
-        <w:pStyle w:val="a6"/>
-        <w:numPr>
-          <w:ilvl w:val="1"/>
-          <w:numId w:val="2"/>
-        </w:numPr>
-      </w:pPr>
-      <w:r>
-        <w:rPr>
-          <w:rFonts w:hint="eastAsia"/>
-        </w:rPr>
-        <w:t>부가 설명: 없음</w:t>
-      </w:r>
-    </w:p>
-    <w:p>
-      <w:pPr>
-        <w:pStyle w:val="a6"/>
-        <w:numPr>
-          <w:ilvl w:val="1"/>
-          <w:numId w:val="2"/>
-        </w:numPr>
-      </w:pPr>
-      <w:r>
-        <w:rPr>
-          <w:rFonts w:hint="eastAsia"/>
-        </w:rPr>
-        <w:t>오류 코드</w:t>
-      </w:r>
-    </w:p>
-    <w:p>
-      <w:pPr>
-        <w:pStyle w:val="a6"/>
-        <w:numPr>
-          <w:ilvl w:val="0"/>
-          <w:numId w:val="2"/>
-        </w:numPr>
-      </w:pPr>
-      <w:r>
-        <w:rPr>
-          <w:rFonts w:hint="eastAsia"/>
-        </w:rPr>
-        <w:t>/</w:t>
-      </w:r>
-      <w:proofErr w:type="spellStart"/>
-      <w:r>
-        <w:rPr>
-          <w:rFonts w:hint="eastAsia"/>
-        </w:rPr>
-        <w:t>mapp</w:t>
-      </w:r>
-      <w:proofErr w:type="spellEnd"/>
-      <w:r>
-        <w:rPr>
-          <w:rFonts w:hint="eastAsia"/>
-        </w:rPr>
-        <w:t>/doctor/</w:t>
-      </w:r>
-      <w:proofErr w:type="spellStart"/>
+        <w:t>/mapp/doctor/</w:t>
+      </w:r>
       <w:r>
         <w:rPr>
           <w:rFonts w:hint="eastAsia"/>
         </w:rPr>
         <w:t>patientRecord</w:t>
       </w:r>
-      <w:proofErr w:type="spellEnd"/>
-      <w:r>
-        <w:rPr>
-          <w:rFonts w:hint="eastAsia"/>
-        </w:rPr>
-        <w:t>/details/:id</w:t>
-      </w:r>
-    </w:p>
-    <w:p>
-      <w:pPr>
-        <w:pStyle w:val="a6"/>
-        <w:numPr>
-          <w:ilvl w:val="1"/>
-          <w:numId w:val="2"/>
-        </w:numPr>
-      </w:pPr>
-      <w:r>
-        <w:rPr>
-          <w:rFonts w:hint="eastAsia"/>
-        </w:rPr>
-        <w:t>GET</w:t>
-      </w:r>
-    </w:p>
-    <w:p>
-      <w:pPr>
-        <w:pStyle w:val="a6"/>
-        <w:numPr>
-          <w:ilvl w:val="1"/>
-          <w:numId w:val="2"/>
-        </w:numPr>
-      </w:pPr>
-      <w:r>
-        <w:rPr>
-          <w:rFonts w:hint="eastAsia"/>
-        </w:rPr>
-        <w:t>환자 메모의 상세한 내용을 조회할 때 사용하는 기능이다.</w:t>
-      </w:r>
-    </w:p>
-    <w:p>
-      <w:pPr>
-        <w:pStyle w:val="a6"/>
-        <w:numPr>
-          <w:ilvl w:val="1"/>
-          <w:numId w:val="2"/>
-        </w:numPr>
-      </w:pPr>
-      <w:r>
-        <w:rPr>
-          <w:rFonts w:hint="eastAsia"/>
-        </w:rPr>
-        <w:t>요청 인자</w:t>
-      </w:r>
-      <w:proofErr w:type="gramStart"/>
-      <w:r>
-        <w:rPr>
-          <w:rFonts w:hint="eastAsia"/>
-        </w:rPr>
-        <w:t>: :id</w:t>
-      </w:r>
-      <w:proofErr w:type="gramEnd"/>
-      <w:r>
-        <w:rPr>
-          <w:rFonts w:hint="eastAsia"/>
-        </w:rPr>
-        <w:t xml:space="preserve"> 자리에 </w:t>
-      </w:r>
-      <w:proofErr w:type="spellStart"/>
-      <w:r>
-        <w:rPr>
-          <w:rFonts w:hint="eastAsia"/>
-        </w:rPr>
-        <w:t>PatientMemo</w:t>
-      </w:r>
-      <w:proofErr w:type="spellEnd"/>
-      <w:r>
-        <w:rPr>
-          <w:rFonts w:hint="eastAsia"/>
-        </w:rPr>
-        <w:t xml:space="preserve"> 스키마의 _id 속성을 삽입한다.</w:t>
-      </w:r>
-    </w:p>
-    <w:p>
-      <w:pPr>
-        <w:pStyle w:val="a6"/>
-        <w:numPr>
-          <w:ilvl w:val="1"/>
-          <w:numId w:val="2"/>
-        </w:numPr>
-      </w:pPr>
-      <w:r>
-        <w:rPr>
-          <w:rFonts w:hint="eastAsia"/>
-        </w:rPr>
-        <w:lastRenderedPageBreak/>
-        <w:t xml:space="preserve">반환 인자: 정상 응답(200)시 </w:t>
-      </w:r>
-      <w:proofErr w:type="spellStart"/>
-      <w:r>
-        <w:rPr>
-          <w:rFonts w:hint="eastAsia"/>
-        </w:rPr>
-        <w:t>PatientMemo</w:t>
-      </w:r>
-      <w:proofErr w:type="spellEnd"/>
-      <w:r>
-        <w:rPr>
-          <w:rFonts w:hint="eastAsia"/>
-        </w:rPr>
-        <w:t xml:space="preserve"> 스키마 하나</w:t>
-      </w:r>
-    </w:p>
-    <w:p>
-      <w:pPr>
-        <w:pStyle w:val="a6"/>
-        <w:numPr>
-          <w:ilvl w:val="1"/>
-          <w:numId w:val="2"/>
-        </w:numPr>
-      </w:pPr>
-      <w:r>
-        <w:rPr>
-          <w:rFonts w:hint="eastAsia"/>
-        </w:rPr>
-        <w:t>부가 설명: 없음</w:t>
-      </w:r>
-    </w:p>
-    <w:p>
-      <w:pPr>
-        <w:pStyle w:val="a6"/>
-        <w:numPr>
-          <w:ilvl w:val="1"/>
-          <w:numId w:val="2"/>
-        </w:numPr>
-      </w:pPr>
-      <w:r>
-        <w:rPr>
-          <w:rFonts w:hint="eastAsia"/>
-        </w:rPr>
-        <w:t>오류 코드</w:t>
-      </w:r>
-    </w:p>
-    <w:p>
-      <w:pPr>
-        <w:pStyle w:val="a6"/>
-        <w:numPr>
-          <w:ilvl w:val="2"/>
-          <w:numId w:val="2"/>
-        </w:numPr>
-      </w:pPr>
-      <w:r>
-        <w:rPr>
-          <w:rFonts w:hint="eastAsia"/>
-        </w:rPr>
-        <w:t xml:space="preserve">401: 그런 고유번호를 가진 메모가 </w:t>
-      </w:r>
-      <w:proofErr w:type="gramStart"/>
-      <w:r>
-        <w:rPr>
-          <w:rFonts w:hint="eastAsia"/>
-        </w:rPr>
-        <w:t>없음</w:t>
-      </w:r>
-      <w:r>
-        <w:rPr>
-          <w:rFonts w:hint="eastAsia"/>
-        </w:rPr>
-        <w:t xml:space="preserve"> /</w:t>
-      </w:r>
-      <w:proofErr w:type="gramEnd"/>
-      <w:r>
-        <w:rPr>
-          <w:rFonts w:hint="eastAsia"/>
-        </w:rPr>
-        <w:t xml:space="preserve"> 본인이 작성한 메모가 아님</w:t>
-      </w:r>
-    </w:p>
-    <w:p>
-      <w:pPr>
-        <w:pStyle w:val="a6"/>
-        <w:numPr>
-          <w:ilvl w:val="0"/>
-          <w:numId w:val="2"/>
-        </w:numPr>
-      </w:pPr>
-      <w:r>
-        <w:rPr>
-          <w:rFonts w:hint="eastAsia"/>
-        </w:rPr>
-        <w:t>/</w:t>
-      </w:r>
-      <w:proofErr w:type="spellStart"/>
-      <w:r>
-        <w:rPr>
-          <w:rFonts w:hint="eastAsia"/>
-        </w:rPr>
-        <w:t>mapp</w:t>
-      </w:r>
-      <w:proofErr w:type="spellEnd"/>
-      <w:r>
-        <w:rPr>
-          <w:rFonts w:hint="eastAsia"/>
-        </w:rPr>
-        <w:t>/doctor/</w:t>
-      </w:r>
-      <w:proofErr w:type="spellStart"/>
-      <w:r>
-        <w:rPr>
-          <w:rFonts w:hint="eastAsia"/>
-        </w:rPr>
-        <w:t>patientRecord</w:t>
-      </w:r>
-      <w:proofErr w:type="spellEnd"/>
       <w:r>
         <w:rPr>
           <w:rFonts w:hint="eastAsia"/>
@@ -1085,21 +801,7 @@
         <w:rPr>
           <w:rFonts w:hint="eastAsia"/>
         </w:rPr>
-        <w:t xml:space="preserve">의 객체가 와야 한다. 여기서 </w:t>
-      </w:r>
-      <w:proofErr w:type="spellStart"/>
-      <w:r>
-        <w:rPr>
-          <w:rFonts w:hint="eastAsia"/>
-        </w:rPr>
-        <w:t>pid</w:t>
-      </w:r>
-      <w:proofErr w:type="spellEnd"/>
-      <w:r>
-        <w:rPr>
-          <w:rFonts w:hint="eastAsia"/>
-        </w:rPr>
-        <w:t>는 환자의 _id 속성이고, color은 0~6사이의 정수(위에서 언급한 그대로), memo</w:t>
+        <w:t>의 객체가 와야 한다. 여기서 pid는 환자의 _id 속성이고, color은 0~6사이의 정수(위에서 언급한 그대로), memo</w:t>
       </w:r>
       <w:r>
         <w:rPr>
@@ -1126,21 +828,7 @@
         <w:rPr>
           <w:rFonts w:hint="eastAsia"/>
         </w:rPr>
-        <w:t xml:space="preserve">반환 인자: 정상 응답(200)시 새로 생성된 메모의 _id 속성을 </w:t>
-      </w:r>
-      <w:proofErr w:type="spellStart"/>
-      <w:r>
-        <w:rPr>
-          <w:rFonts w:hint="eastAsia"/>
-        </w:rPr>
-        <w:t>memoId</w:t>
-      </w:r>
-      <w:proofErr w:type="spellEnd"/>
-      <w:r>
-        <w:rPr>
-          <w:rFonts w:hint="eastAsia"/>
-        </w:rPr>
-        <w:t>라는 이름의 객체로 반환한다. 이 기능을 통해 바로 2번 API로 이동할 수 있도록 구성하였다.</w:t>
+        <w:t>반환 인자: 정상 응답(200)시 새로 생성된 메모의 _id 속성을 memoId라는 이름의 객체로 반환한다. 이 기능을 통해 바로 2번 API로 이동할 수 있도록 구성하였다.</w:t>
       </w:r>
     </w:p>
     <w:p>
@@ -1185,42 +873,19 @@
         <w:rPr>
           <w:rFonts w:hint="eastAsia"/>
         </w:rPr>
-        <w:t>/</w:t>
-      </w:r>
-      <w:proofErr w:type="spellStart"/>
-      <w:r>
-        <w:rPr>
-          <w:rFonts w:hint="eastAsia"/>
-        </w:rPr>
-        <w:t>mapp</w:t>
-      </w:r>
-      <w:proofErr w:type="spellEnd"/>
-      <w:r>
-        <w:rPr>
-          <w:rFonts w:hint="eastAsia"/>
-        </w:rPr>
-        <w:t>/doctor/</w:t>
-      </w:r>
-      <w:proofErr w:type="spellStart"/>
+        <w:t>/mapp/doctor/</w:t>
+      </w:r>
       <w:r>
         <w:rPr>
           <w:rFonts w:hint="eastAsia"/>
         </w:rPr>
         <w:t>patientRecord</w:t>
       </w:r>
-      <w:proofErr w:type="spellEnd"/>
-      <w:r>
-        <w:rPr>
-          <w:rFonts w:hint="eastAsia"/>
-        </w:rPr>
-        <w:t>/</w:t>
-      </w:r>
-      <w:proofErr w:type="spellStart"/>
-      <w:r>
-        <w:rPr>
-          <w:rFonts w:hint="eastAsia"/>
-        </w:rPr>
-        <w:t>edit</w:t>
+      <w:r>
+        <w:rPr>
+          <w:rFonts w:hint="eastAsia"/>
+        </w:rPr>
+        <w:t>/edit</w:t>
       </w:r>
       <w:r>
         <w:rPr>
@@ -1228,7 +893,6 @@
         </w:rPr>
         <w:t>Memo</w:t>
       </w:r>
-      <w:proofErr w:type="spellEnd"/>
       <w:r>
         <w:rPr>
           <w:rFonts w:hint="eastAsia"/>
@@ -1366,35 +1030,7 @@
         <w:rPr>
           <w:rFonts w:hint="eastAsia"/>
         </w:rPr>
-        <w:t xml:space="preserve">반환 인자: 정상 응답(200)시 </w:t>
-      </w:r>
-      <w:proofErr w:type="spellStart"/>
-      <w:r>
-        <w:rPr>
-          <w:rFonts w:hint="eastAsia"/>
-        </w:rPr>
-        <w:t>memoEdited</w:t>
-      </w:r>
-      <w:proofErr w:type="spellEnd"/>
-      <w:r>
-        <w:rPr>
-          <w:rFonts w:hint="eastAsia"/>
-        </w:rPr>
-        <w:t xml:space="preserve"> context를 반환, 실질적인 </w:t>
-      </w:r>
-      <w:proofErr w:type="spellStart"/>
-      <w:r>
-        <w:rPr>
-          <w:rFonts w:hint="eastAsia"/>
-        </w:rPr>
-        <w:t>반환값</w:t>
-      </w:r>
-      <w:proofErr w:type="spellEnd"/>
-      <w:r>
-        <w:rPr>
-          <w:rFonts w:hint="eastAsia"/>
-        </w:rPr>
-        <w:t xml:space="preserve"> 없음</w:t>
+        <w:t>반환 인자: 정상 응답(200)시 memoEdited context를 반환, 실질적인 반환값 없음</w:t>
       </w:r>
     </w:p>
     <w:p>
@@ -1439,27 +1075,13 @@
         <w:rPr>
           <w:rFonts w:hint="eastAsia"/>
         </w:rPr>
-        <w:t xml:space="preserve">401: 그런 고유번호를 가진 메모가 </w:t>
-      </w:r>
-      <w:proofErr w:type="gramStart"/>
-      <w:r>
-        <w:rPr>
-          <w:rFonts w:hint="eastAsia"/>
-        </w:rPr>
-        <w:t>없음</w:t>
-      </w:r>
-      <w:r>
-        <w:rPr>
-          <w:rFonts w:hint="eastAsia"/>
-        </w:rPr>
-        <w:t xml:space="preserve"> /</w:t>
-      </w:r>
-      <w:proofErr w:type="gramEnd"/>
-      <w:r>
-        <w:rPr>
-          <w:rFonts w:hint="eastAsia"/>
-        </w:rPr>
-        <w:t xml:space="preserve"> 본인이 작성한 메모가 아님</w:t>
+        <w:t>401: 그런 고유번호를 가진 메모가 없음</w:t>
+      </w:r>
+      <w:r>
+        <w:rPr>
+          <w:rFonts w:hint="eastAsia"/>
+        </w:rPr>
+        <w:t xml:space="preserve"> / 본인이 작성한 메모가 아님</w:t>
       </w:r>
     </w:p>
     <w:p>
@@ -1498,42 +1120,7 @@
         <w:rPr>
           <w:rFonts w:hint="eastAsia"/>
         </w:rPr>
-        <w:t>/</w:t>
-      </w:r>
-      <w:proofErr w:type="spellStart"/>
-      <w:r>
-        <w:rPr>
-          <w:rFonts w:hint="eastAsia"/>
-        </w:rPr>
-        <w:t>mapp</w:t>
-      </w:r>
-      <w:proofErr w:type="spellEnd"/>
-      <w:r>
-        <w:rPr>
-          <w:rFonts w:hint="eastAsia"/>
-        </w:rPr>
-        <w:t>/doctor/</w:t>
-      </w:r>
-      <w:proofErr w:type="spellStart"/>
-      <w:r>
-        <w:rPr>
-          <w:rFonts w:hint="eastAsia"/>
-        </w:rPr>
-        <w:t>patientRecord</w:t>
-      </w:r>
-      <w:proofErr w:type="spellEnd"/>
-      <w:r>
-        <w:rPr>
-          <w:rFonts w:hint="eastAsia"/>
-        </w:rPr>
-        <w:t>/</w:t>
-      </w:r>
-      <w:proofErr w:type="spellStart"/>
-      <w:r>
-        <w:rPr>
-          <w:rFonts w:hint="eastAsia"/>
-        </w:rPr>
-        <w:t>edit</w:t>
+        <w:t>/mapp/doctor/patientRecord/edit</w:t>
       </w:r>
       <w:r>
         <w:rPr>
@@ -1541,7 +1128,6 @@
         </w:rPr>
         <w:t>Details</w:t>
       </w:r>
-      <w:proofErr w:type="spellEnd"/>
       <w:r>
         <w:rPr>
           <w:rFonts w:hint="eastAsia"/>
@@ -1682,41 +1268,13 @@
         <w:rPr>
           <w:rFonts w:hint="eastAsia"/>
         </w:rPr>
-        <w:t xml:space="preserve"> </w:t>
-      </w:r>
-      <w:proofErr w:type="spellStart"/>
-      <w:r>
-        <w:rPr>
-          <w:rFonts w:hint="eastAsia"/>
-        </w:rPr>
-        <w:t>detail</w:t>
-      </w:r>
-      <w:r>
-        <w:rPr>
-          <w:rFonts w:hint="eastAsia"/>
-        </w:rPr>
-        <w:t>Edited</w:t>
-      </w:r>
-      <w:proofErr w:type="spellEnd"/>
-      <w:r>
-        <w:rPr>
-          <w:rFonts w:hint="eastAsia"/>
-        </w:rPr>
-        <w:t xml:space="preserve"> context를 반환, 실질적인 </w:t>
-      </w:r>
-      <w:proofErr w:type="spellStart"/>
-      <w:r>
-        <w:rPr>
-          <w:rFonts w:hint="eastAsia"/>
-        </w:rPr>
-        <w:t>반환값</w:t>
-      </w:r>
-      <w:proofErr w:type="spellEnd"/>
-      <w:r>
-        <w:rPr>
-          <w:rFonts w:hint="eastAsia"/>
-        </w:rPr>
-        <w:t xml:space="preserve"> 없음</w:t>
+        <w:t xml:space="preserve"> detail</w:t>
+      </w:r>
+      <w:r>
+        <w:rPr>
+          <w:rFonts w:hint="eastAsia"/>
+        </w:rPr>
+        <w:t>Edited context를 반환, 실질적인 반환값 없음</w:t>
       </w:r>
     </w:p>
     <w:p>
@@ -1761,21 +1319,7 @@
         <w:rPr>
           <w:rFonts w:hint="eastAsia"/>
         </w:rPr>
-        <w:t xml:space="preserve">401: 그런 고유번호를 가진 메모가 </w:t>
-      </w:r>
-      <w:proofErr w:type="gramStart"/>
-      <w:r>
-        <w:rPr>
-          <w:rFonts w:hint="eastAsia"/>
-        </w:rPr>
-        <w:t>없음 /</w:t>
-      </w:r>
-      <w:proofErr w:type="gramEnd"/>
-      <w:r>
-        <w:rPr>
-          <w:rFonts w:hint="eastAsia"/>
-        </w:rPr>
-        <w:t xml:space="preserve"> 본인이 작성한 메모가 아님</w:t>
+        <w:t>401: 그런 고유번호를 가진 메모가 없음 / 본인이 작성한 메모가 아님</w:t>
       </w:r>
     </w:p>
     <w:p>
@@ -1790,43 +1334,19 @@
         <w:rPr>
           <w:rFonts w:hint="eastAsia"/>
         </w:rPr>
-        <w:t>/</w:t>
-      </w:r>
-      <w:proofErr w:type="spellStart"/>
-      <w:r>
-        <w:rPr>
-          <w:rFonts w:hint="eastAsia"/>
-        </w:rPr>
-        <w:t>mapp</w:t>
-      </w:r>
-      <w:proofErr w:type="spellEnd"/>
-      <w:r>
-        <w:rPr>
-          <w:rFonts w:hint="eastAsia"/>
-        </w:rPr>
-        <w:t>/doctor/</w:t>
-      </w:r>
-      <w:proofErr w:type="spellStart"/>
+        <w:t>/mapp/doctor/</w:t>
+      </w:r>
       <w:r>
         <w:rPr>
           <w:rFonts w:hint="eastAsia"/>
         </w:rPr>
         <w:t>patientRecord</w:t>
       </w:r>
-      <w:proofErr w:type="spellEnd"/>
-      <w:proofErr w:type="gramStart"/>
-      <w:r>
-        <w:rPr>
-          <w:rFonts w:hint="eastAsia"/>
-        </w:rPr>
-        <w:t>/delete/:</w:t>
-      </w:r>
-      <w:proofErr w:type="gramEnd"/>
-      <w:r>
-        <w:rPr>
-          <w:rFonts w:hint="eastAsia"/>
-        </w:rPr>
-        <w:t>id</w:t>
+      <w:r>
+        <w:rPr>
+          <w:rFonts w:hint="eastAsia"/>
+        </w:rPr>
+        <w:t>/delete/:id</w:t>
       </w:r>
     </w:p>
     <w:p>
@@ -1871,78 +1391,22 @@
         <w:rPr>
           <w:rFonts w:hint="eastAsia"/>
         </w:rPr>
-        <w:t>요청 인자</w:t>
-      </w:r>
-      <w:proofErr w:type="gramStart"/>
-      <w:r>
-        <w:rPr>
-          <w:rFonts w:hint="eastAsia"/>
-        </w:rPr>
-        <w:t>: :id</w:t>
-      </w:r>
-      <w:proofErr w:type="gramEnd"/>
-      <w:r>
-        <w:rPr>
-          <w:rFonts w:hint="eastAsia"/>
-        </w:rPr>
-        <w:t xml:space="preserve"> 자리에 </w:t>
-      </w:r>
-      <w:proofErr w:type="spellStart"/>
-      <w:r>
-        <w:rPr>
-          <w:rFonts w:hint="eastAsia"/>
-        </w:rPr>
-        <w:t>PatientMemo</w:t>
-      </w:r>
-      <w:proofErr w:type="spellEnd"/>
-      <w:r>
-        <w:rPr>
-          <w:rFonts w:hint="eastAsia"/>
-        </w:rPr>
-        <w:t>의 _id 속성을 삽입한다.</w:t>
-      </w:r>
-    </w:p>
-    <w:p>
-      <w:pPr>
-        <w:pStyle w:val="a6"/>
-        <w:numPr>
-          <w:ilvl w:val="1"/>
-          <w:numId w:val="2"/>
-        </w:numPr>
-      </w:pPr>
-      <w:r>
-        <w:rPr>
-          <w:rFonts w:hint="eastAsia"/>
-        </w:rPr>
-        <w:t xml:space="preserve">반환 인자: 정상 응답(200)시 </w:t>
-      </w:r>
-      <w:proofErr w:type="spellStart"/>
-      <w:r>
-        <w:rPr>
-          <w:rFonts w:hint="eastAsia"/>
-        </w:rPr>
-        <w:t>memoDeleted</w:t>
-      </w:r>
-      <w:proofErr w:type="spellEnd"/>
-      <w:r>
-        <w:rPr>
-          <w:rFonts w:hint="eastAsia"/>
-        </w:rPr>
-        <w:t xml:space="preserve"> context를 반환, 실질적인 </w:t>
-      </w:r>
-      <w:proofErr w:type="spellStart"/>
-      <w:r>
-        <w:rPr>
-          <w:rFonts w:hint="eastAsia"/>
-        </w:rPr>
-        <w:t>반환값</w:t>
-      </w:r>
-      <w:proofErr w:type="spellEnd"/>
-      <w:r>
-        <w:rPr>
-          <w:rFonts w:hint="eastAsia"/>
-        </w:rPr>
-        <w:t xml:space="preserve"> 없음</w:t>
+        <w:t>요청 인자: :id 자리에 PatientMemo의 _id 속성을 삽입한다.</w:t>
+      </w:r>
+    </w:p>
+    <w:p>
+      <w:pPr>
+        <w:pStyle w:val="a6"/>
+        <w:numPr>
+          <w:ilvl w:val="1"/>
+          <w:numId w:val="2"/>
+        </w:numPr>
+      </w:pPr>
+      <w:r>
+        <w:rPr>
+          <w:rFonts w:hint="eastAsia"/>
+        </w:rPr>
+        <w:t>반환 인자: 정상 응답(200)시 memoDeleted context를 반환, 실질적인 반환값 없음</w:t>
       </w:r>
     </w:p>
     <w:p>
@@ -1988,21 +1452,206 @@
           <w:rFonts w:hint="eastAsia"/>
         </w:rPr>
         <w:lastRenderedPageBreak/>
-        <w:t xml:space="preserve">401: 그런 고유번호를 가진 메모가 </w:t>
-      </w:r>
-      <w:proofErr w:type="gramStart"/>
-      <w:r>
-        <w:rPr>
-          <w:rFonts w:hint="eastAsia"/>
-        </w:rPr>
-        <w:t>없음 /</w:t>
-      </w:r>
-      <w:proofErr w:type="gramEnd"/>
-      <w:r>
-        <w:rPr>
-          <w:rFonts w:hint="eastAsia"/>
-        </w:rPr>
-        <w:t xml:space="preserve"> 본인이 작성한 메모가 아님</w:t>
+        <w:t>401: 그런 고유번호를 가진 메모가 없음 / 본인이 작성한 메모가 아님</w:t>
+      </w:r>
+    </w:p>
+    <w:p>
+      <w:pPr>
+        <w:pStyle w:val="a6"/>
+        <w:numPr>
+          <w:ilvl w:val="0"/>
+          <w:numId w:val="2"/>
+        </w:numPr>
+      </w:pPr>
+      <w:r>
+        <w:rPr>
+          <w:rFonts w:hint="eastAsia"/>
+        </w:rPr>
+        <w:t>/mapp/doctor/patientRecord/colorOf/:uid</w:t>
+      </w:r>
+    </w:p>
+    <w:p>
+      <w:pPr>
+        <w:pStyle w:val="a6"/>
+        <w:numPr>
+          <w:ilvl w:val="1"/>
+          <w:numId w:val="2"/>
+        </w:numPr>
+      </w:pPr>
+      <w:r>
+        <w:rPr>
+          <w:rFonts w:hint="eastAsia"/>
+        </w:rPr>
+        <w:t>GET</w:t>
+      </w:r>
+    </w:p>
+    <w:p>
+      <w:pPr>
+        <w:pStyle w:val="a6"/>
+        <w:numPr>
+          <w:ilvl w:val="1"/>
+          <w:numId w:val="2"/>
+        </w:numPr>
+      </w:pPr>
+      <w:r>
+        <w:rPr>
+          <w:rFonts w:hint="eastAsia"/>
+        </w:rPr>
+        <w:t>환자 메모의 색깔을 얻어올 때 사용하는 API이다.</w:t>
+      </w:r>
+    </w:p>
+    <w:p>
+      <w:pPr>
+        <w:pStyle w:val="a6"/>
+        <w:numPr>
+          <w:ilvl w:val="1"/>
+          <w:numId w:val="2"/>
+        </w:numPr>
+      </w:pPr>
+      <w:r>
+        <w:rPr>
+          <w:rFonts w:hint="eastAsia"/>
+        </w:rPr>
+        <w:t>요청 인자: :uid 자리에 환자의 _id 속성, 의사 본인은 토큰으로 자동 인증.</w:t>
+      </w:r>
+    </w:p>
+    <w:p>
+      <w:pPr>
+        <w:pStyle w:val="a6"/>
+        <w:numPr>
+          <w:ilvl w:val="1"/>
+          <w:numId w:val="2"/>
+        </w:numPr>
+      </w:pPr>
+      <w:r>
+        <w:rPr>
+          <w:rFonts w:hint="eastAsia"/>
+        </w:rPr>
+        <w:t xml:space="preserve">반환 인자: </w:t>
+      </w:r>
+      <w:r>
+        <w:drawing>
+          <wp:inline distT="0" distB="0" distL="0" distR="0" wp14:anchorId="329460C8" wp14:editId="0151B3B3">
+            <wp:extent cx="1676634" cy="238158"/>
+            <wp:effectExtent l="0" t="0" r="0" b="9525"/>
+            <wp:docPr id="1419446293" name="그림 1"/>
+            <wp:cNvGraphicFramePr>
+              <a:graphicFrameLocks xmlns:a="http://schemas.openxmlformats.org/drawingml/2006/main" noChangeAspect="1"/>
+            </wp:cNvGraphicFramePr>
+            <a:graphic xmlns:a="http://schemas.openxmlformats.org/drawingml/2006/main">
+              <a:graphicData uri="http://schemas.openxmlformats.org/drawingml/2006/picture">
+                <pic:pic xmlns:pic="http://schemas.openxmlformats.org/drawingml/2006/picture">
+                  <pic:nvPicPr>
+                    <pic:cNvPr id="1419446293" name=""/>
+                    <pic:cNvPicPr/>
+                  </pic:nvPicPr>
+                  <pic:blipFill>
+                    <a:blip r:embed="rId10"/>
+                    <a:stretch>
+                      <a:fillRect/>
+                    </a:stretch>
+                  </pic:blipFill>
+                  <pic:spPr>
+                    <a:xfrm>
+                      <a:off x="0" y="0"/>
+                      <a:ext cx="1676634" cy="238158"/>
+                    </a:xfrm>
+                    <a:prstGeom prst="rect">
+                      <a:avLst/>
+                    </a:prstGeom>
+                  </pic:spPr>
+                </pic:pic>
+              </a:graphicData>
+            </a:graphic>
+          </wp:inline>
+        </w:drawing>
+      </w:r>
+      <w:r>
+        <w:rPr>
+          <w:rFonts w:hint="eastAsia"/>
+        </w:rPr>
+        <w:t>형태로 단순하게 해당 유저의 메모 색깔만을 반환한다.</w:t>
+      </w:r>
+    </w:p>
+    <w:p>
+      <w:pPr>
+        <w:pStyle w:val="a6"/>
+        <w:numPr>
+          <w:ilvl w:val="1"/>
+          <w:numId w:val="2"/>
+        </w:numPr>
+      </w:pPr>
+      <w:r>
+        <w:rPr>
+          <w:rFonts w:hint="eastAsia"/>
+        </w:rPr>
+        <w:t xml:space="preserve">부가 설명: 의사용 앱의 메인 화면 </w:t>
+      </w:r>
+      <w:r>
+        <w:t>‘</w:t>
+      </w:r>
+      <w:r>
+        <w:rPr>
+          <w:rFonts w:hint="eastAsia"/>
+        </w:rPr>
+        <w:t>오늘의 예약</w:t>
+      </w:r>
+      <w:r>
+        <w:t>’</w:t>
+      </w:r>
+      <w:r>
+        <w:rPr>
+          <w:rFonts w:hint="eastAsia"/>
+        </w:rPr>
+        <w:t xml:space="preserve">이나, 환자 관리 화면에서의 </w:t>
+      </w:r>
+      <w:r>
+        <w:t>‘</w:t>
+      </w:r>
+      <w:r>
+        <w:rPr>
+          <w:rFonts w:hint="eastAsia"/>
+        </w:rPr>
+        <w:t>DM</w:t>
+      </w:r>
+      <w:r>
+        <w:t>’</w:t>
+      </w:r>
+      <w:r>
+        <w:rPr>
+          <w:rFonts w:hint="eastAsia"/>
+        </w:rPr>
+        <w:t xml:space="preserve"> 등의 색깔 표시에 사용할 수 있다.</w:t>
+      </w:r>
+    </w:p>
+    <w:p>
+      <w:pPr>
+        <w:pStyle w:val="a6"/>
+        <w:numPr>
+          <w:ilvl w:val="1"/>
+          <w:numId w:val="2"/>
+        </w:numPr>
+      </w:pPr>
+      <w:r>
+        <w:rPr>
+          <w:rFonts w:hint="eastAsia"/>
+        </w:rPr>
+        <w:t>오류 코드</w:t>
+      </w:r>
+    </w:p>
+    <w:p>
+      <w:pPr>
+        <w:pStyle w:val="a6"/>
+        <w:numPr>
+          <w:ilvl w:val="2"/>
+          <w:numId w:val="2"/>
+        </w:numPr>
+      </w:pPr>
+      <w:r>
+        <w:rPr>
+          <w:rFonts w:hint="eastAsia"/>
+        </w:rPr>
+        <w:t>401: 그런 환자에 대해 내가 작성한 메모가 없음</w:t>
       </w:r>
     </w:p>
     <w:sectPr>

</xml_diff>